<commit_message>
this is third try
</commit_message>
<xml_diff>
--- a/Hello friend.docx
+++ b/Hello friend.docx
@@ -4,7 +4,17 @@
   <w:body>
     <w:p>
       <w:r>
-        <w:t>Hello friend .</w:t>
+        <w:t xml:space="preserve">Hello </w:t>
+      </w:r>
+      <w:proofErr w:type="gramStart"/>
+      <w:r>
+        <w:t>friend .</w:t>
+      </w:r>
+      <w:proofErr w:type="gramEnd"/>
+    </w:p>
+    <w:p>
+      <w:r>
+        <w:t>Now bed time.</w:t>
       </w:r>
       <w:bookmarkStart w:id="0" w:name="_GoBack"/>
       <w:bookmarkEnd w:id="0"/>

</xml_diff>